<commit_message>
add new content 08/29 14:59
</commit_message>
<xml_diff>
--- a/evb总结/I2C.docx
+++ b/evb总结/I2C.docx
@@ -123,7 +123,23 @@
           <w:sz w:val="18"/>
           <w:szCs w:val="18"/>
         </w:rPr>
-        <w:t>总线占用的空间非常小，减少了电路板的空间和芯片管脚的数量，降低了互联成本。总线的长度可高达</w:t>
+        <w:t>总线占用的空间非常小，</w:t>
+      </w:r>
+      <w:r>
+        <w:rPr>
+          <w:szCs w:val="21"/>
+        </w:rPr>
+        <w:t>具有接口线少，控制方式简单，器件封装形式小，通信速率较高等优点</w:t>
+      </w:r>
+      <w:bookmarkStart w:id="0" w:name="_GoBack"/>
+      <w:bookmarkEnd w:id="0"/>
+      <w:r>
+        <w:rPr>
+          <w:rFonts w:hint="eastAsia"/>
+          <w:sz w:val="18"/>
+          <w:szCs w:val="18"/>
+        </w:rPr>
+        <w:t>减少了电路板的空间和芯片管脚的数量，降低了互联成本。总线的长度可高达</w:t>
       </w:r>
       <w:r>
         <w:rPr>
@@ -747,7 +763,6 @@
     <w:p>
       <w:pPr>
         <w:rPr>
-          <w:rFonts w:hint="eastAsia"/>
           <w:b/>
           <w:bCs/>
           <w:sz w:val="18"/>
@@ -758,7 +773,6 @@
     <w:p>
       <w:pPr>
         <w:rPr>
-          <w:rFonts w:hint="eastAsia"/>
           <w:b/>
           <w:bCs/>
           <w:sz w:val="18"/>
@@ -779,7 +793,6 @@
     <w:p>
       <w:pPr>
         <w:rPr>
-          <w:rFonts w:hint="eastAsia"/>
           <w:sz w:val="18"/>
           <w:szCs w:val="18"/>
         </w:rPr>
@@ -803,7 +816,6 @@
     <w:p>
       <w:pPr>
         <w:rPr>
-          <w:rFonts w:hint="eastAsia"/>
           <w:sz w:val="18"/>
           <w:szCs w:val="18"/>
         </w:rPr>
@@ -867,7 +879,6 @@
     <w:p>
       <w:pPr>
         <w:rPr>
-          <w:rFonts w:hint="eastAsia"/>
           <w:sz w:val="18"/>
           <w:szCs w:val="18"/>
         </w:rPr>
@@ -929,7 +940,6 @@
     <w:p>
       <w:pPr>
         <w:rPr>
-          <w:rFonts w:hint="eastAsia"/>
           <w:sz w:val="18"/>
           <w:szCs w:val="18"/>
         </w:rPr>
@@ -961,7 +971,6 @@
     <w:p>
       <w:pPr>
         <w:rPr>
-          <w:rFonts w:hint="eastAsia"/>
           <w:sz w:val="18"/>
           <w:szCs w:val="18"/>
         </w:rPr>
@@ -986,7 +995,6 @@
       <w:pPr>
         <w:ind w:firstLineChars="150" w:firstLine="270"/>
         <w:rPr>
-          <w:rFonts w:hint="eastAsia"/>
           <w:sz w:val="18"/>
           <w:szCs w:val="18"/>
         </w:rPr>
@@ -1118,7 +1126,6 @@
     <w:p>
       <w:pPr>
         <w:rPr>
-          <w:rFonts w:hint="eastAsia"/>
           <w:sz w:val="18"/>
           <w:szCs w:val="18"/>
         </w:rPr>
@@ -1324,7 +1331,6 @@
     <w:p>
       <w:pPr>
         <w:rPr>
-          <w:rFonts w:hint="eastAsia"/>
           <w:sz w:val="18"/>
           <w:szCs w:val="18"/>
         </w:rPr>
@@ -1351,16 +1357,16 @@
     <w:p>
       <w:pPr>
         <w:rPr>
-          <w:rFonts w:hint="eastAsia"/>
-          <w:sz w:val="18"/>
-          <w:szCs w:val="18"/>
-        </w:rPr>
-      </w:pPr>
-      <w:r>
-        <w:rPr>
-          <w:sz w:val="18"/>
-          <w:szCs w:val="18"/>
-        </w:rPr>
+          <w:sz w:val="18"/>
+          <w:szCs w:val="18"/>
+        </w:rPr>
+      </w:pPr>
+      <w:r>
+        <w:rPr>
+          <w:sz w:val="18"/>
+          <w:szCs w:val="18"/>
+        </w:rPr>
+        <w:lastRenderedPageBreak/>
         <w:t xml:space="preserve">     I2C</w:t>
       </w:r>
       <w:r>
@@ -1402,7 +1408,6 @@
           <w:sz w:val="18"/>
           <w:szCs w:val="18"/>
         </w:rPr>
-        <w:lastRenderedPageBreak/>
         <w:t>（</w:t>
       </w:r>
       <w:r>
@@ -1819,7 +1824,6 @@
     <w:p>
       <w:pPr>
         <w:rPr>
-          <w:rFonts w:hint="eastAsia"/>
           <w:sz w:val="18"/>
           <w:szCs w:val="18"/>
         </w:rPr>
@@ -1920,16 +1924,14 @@
     <w:p>
       <w:pPr>
         <w:rPr>
-          <w:rFonts w:hint="eastAsia"/>
-          <w:sz w:val="18"/>
-          <w:szCs w:val="18"/>
-        </w:rPr>
-      </w:pPr>
-    </w:p>
-    <w:p>
-      <w:pPr>
-        <w:rPr>
-          <w:rFonts w:hint="eastAsia"/>
+          <w:sz w:val="18"/>
+          <w:szCs w:val="18"/>
+        </w:rPr>
+      </w:pPr>
+    </w:p>
+    <w:p>
+      <w:pPr>
+        <w:rPr>
           <w:sz w:val="18"/>
           <w:szCs w:val="18"/>
         </w:rPr>
@@ -2032,7 +2034,6 @@
     <w:p>
       <w:pPr>
         <w:rPr>
-          <w:rFonts w:hint="eastAsia"/>
           <w:sz w:val="18"/>
           <w:szCs w:val="18"/>
         </w:rPr>
@@ -2301,7 +2302,6 @@
       <w:pPr>
         <w:ind w:firstLineChars="150" w:firstLine="270"/>
         <w:rPr>
-          <w:rFonts w:hint="eastAsia"/>
           <w:sz w:val="18"/>
           <w:szCs w:val="18"/>
         </w:rPr>
@@ -2327,7 +2327,6 @@
       <w:pPr>
         <w:ind w:firstLineChars="150" w:firstLine="270"/>
         <w:rPr>
-          <w:rFonts w:hint="eastAsia"/>
           <w:sz w:val="18"/>
           <w:szCs w:val="18"/>
         </w:rPr>
@@ -2457,7 +2456,6 @@
       <w:pPr>
         <w:ind w:firstLineChars="150" w:firstLine="270"/>
         <w:rPr>
-          <w:rFonts w:hint="eastAsia"/>
           <w:sz w:val="18"/>
           <w:szCs w:val="18"/>
         </w:rPr>
@@ -2474,16 +2472,14 @@
     <w:p>
       <w:pPr>
         <w:rPr>
-          <w:rFonts w:hint="eastAsia"/>
-          <w:sz w:val="18"/>
-          <w:szCs w:val="18"/>
-        </w:rPr>
-      </w:pPr>
-    </w:p>
-    <w:p>
-      <w:pPr>
-        <w:rPr>
-          <w:rFonts w:hint="eastAsia"/>
+          <w:sz w:val="18"/>
+          <w:szCs w:val="18"/>
+        </w:rPr>
+      </w:pPr>
+    </w:p>
+    <w:p>
+      <w:pPr>
+        <w:rPr>
           <w:b/>
           <w:bCs/>
           <w:sz w:val="18"/>
@@ -2510,8 +2506,6 @@
         </w:rPr>
         <w:t>2</w:t>
       </w:r>
-      <w:bookmarkStart w:id="0" w:name="_GoBack"/>
-      <w:bookmarkEnd w:id="0"/>
       <w:r>
         <w:rPr>
           <w:rFonts w:hint="eastAsia"/>
@@ -2536,7 +2530,6 @@
     <w:p>
       <w:pPr>
         <w:rPr>
-          <w:rFonts w:hint="eastAsia"/>
           <w:sz w:val="18"/>
           <w:szCs w:val="18"/>
         </w:rPr>
@@ -2702,241 +2695,214 @@
     <w:p>
       <w:pPr>
         <w:rPr>
-          <w:rFonts w:hint="eastAsia"/>
-          <w:sz w:val="18"/>
-          <w:szCs w:val="18"/>
-        </w:rPr>
-      </w:pPr>
-    </w:p>
-    <w:p>
-      <w:pPr>
-        <w:rPr>
-          <w:rFonts w:hint="eastAsia"/>
-          <w:sz w:val="18"/>
-          <w:szCs w:val="18"/>
-        </w:rPr>
-      </w:pPr>
-    </w:p>
-    <w:p>
-      <w:pPr>
-        <w:rPr>
-          <w:rFonts w:hint="eastAsia"/>
-          <w:sz w:val="18"/>
-          <w:szCs w:val="18"/>
-        </w:rPr>
-      </w:pPr>
-    </w:p>
-    <w:p>
-      <w:pPr>
-        <w:rPr>
-          <w:rFonts w:hint="eastAsia"/>
-          <w:sz w:val="18"/>
-          <w:szCs w:val="18"/>
-        </w:rPr>
-      </w:pPr>
-    </w:p>
-    <w:p>
-      <w:pPr>
-        <w:rPr>
-          <w:rFonts w:hint="eastAsia"/>
-          <w:sz w:val="18"/>
-          <w:szCs w:val="18"/>
-        </w:rPr>
-      </w:pPr>
-    </w:p>
-    <w:p>
-      <w:pPr>
-        <w:rPr>
-          <w:rFonts w:hint="eastAsia"/>
-          <w:sz w:val="18"/>
-          <w:szCs w:val="18"/>
-        </w:rPr>
-      </w:pPr>
-    </w:p>
-    <w:p>
-      <w:pPr>
-        <w:rPr>
-          <w:rFonts w:hint="eastAsia"/>
-          <w:sz w:val="18"/>
-          <w:szCs w:val="18"/>
-        </w:rPr>
-      </w:pPr>
-    </w:p>
-    <w:p>
-      <w:pPr>
-        <w:rPr>
-          <w:rFonts w:hint="eastAsia"/>
-          <w:sz w:val="18"/>
-          <w:szCs w:val="18"/>
-        </w:rPr>
-      </w:pPr>
-    </w:p>
-    <w:p>
-      <w:pPr>
-        <w:rPr>
-          <w:rFonts w:hint="eastAsia"/>
-          <w:sz w:val="18"/>
-          <w:szCs w:val="18"/>
-        </w:rPr>
-      </w:pPr>
-    </w:p>
-    <w:p>
-      <w:pPr>
-        <w:rPr>
-          <w:rFonts w:hint="eastAsia"/>
-          <w:sz w:val="18"/>
-          <w:szCs w:val="18"/>
-        </w:rPr>
-      </w:pPr>
-    </w:p>
-    <w:p>
-      <w:pPr>
-        <w:rPr>
-          <w:rFonts w:hint="eastAsia"/>
-          <w:sz w:val="18"/>
-          <w:szCs w:val="18"/>
-        </w:rPr>
-      </w:pPr>
-    </w:p>
-    <w:p>
-      <w:pPr>
-        <w:rPr>
-          <w:rFonts w:hint="eastAsia"/>
-          <w:sz w:val="18"/>
-          <w:szCs w:val="18"/>
-        </w:rPr>
-      </w:pPr>
-    </w:p>
-    <w:p>
-      <w:pPr>
-        <w:rPr>
-          <w:rFonts w:hint="eastAsia"/>
-          <w:sz w:val="18"/>
-          <w:szCs w:val="18"/>
-        </w:rPr>
-      </w:pPr>
-    </w:p>
-    <w:p>
-      <w:pPr>
-        <w:rPr>
-          <w:rFonts w:hint="eastAsia"/>
-          <w:sz w:val="18"/>
-          <w:szCs w:val="18"/>
-        </w:rPr>
-      </w:pPr>
-    </w:p>
-    <w:p>
-      <w:pPr>
-        <w:rPr>
-          <w:rFonts w:hint="eastAsia"/>
-          <w:sz w:val="18"/>
-          <w:szCs w:val="18"/>
-        </w:rPr>
-      </w:pPr>
-    </w:p>
-    <w:p>
-      <w:pPr>
-        <w:rPr>
-          <w:rFonts w:hint="eastAsia"/>
-          <w:sz w:val="18"/>
-          <w:szCs w:val="18"/>
-        </w:rPr>
-      </w:pPr>
-    </w:p>
-    <w:p>
-      <w:pPr>
-        <w:rPr>
-          <w:rFonts w:hint="eastAsia"/>
-          <w:sz w:val="18"/>
-          <w:szCs w:val="18"/>
-        </w:rPr>
-      </w:pPr>
-    </w:p>
-    <w:p>
-      <w:pPr>
-        <w:rPr>
-          <w:rFonts w:hint="eastAsia"/>
-          <w:sz w:val="18"/>
-          <w:szCs w:val="18"/>
-        </w:rPr>
-      </w:pPr>
-    </w:p>
-    <w:p>
-      <w:pPr>
-        <w:rPr>
-          <w:rFonts w:hint="eastAsia"/>
-          <w:sz w:val="18"/>
-          <w:szCs w:val="18"/>
-        </w:rPr>
-      </w:pPr>
-    </w:p>
-    <w:p>
-      <w:pPr>
-        <w:rPr>
-          <w:rFonts w:hint="eastAsia"/>
-          <w:sz w:val="18"/>
-          <w:szCs w:val="18"/>
-        </w:rPr>
-      </w:pPr>
-    </w:p>
-    <w:p>
-      <w:pPr>
-        <w:rPr>
-          <w:rFonts w:hint="eastAsia"/>
-          <w:sz w:val="18"/>
-          <w:szCs w:val="18"/>
-        </w:rPr>
-      </w:pPr>
-    </w:p>
-    <w:p>
-      <w:pPr>
-        <w:rPr>
-          <w:rFonts w:hint="eastAsia"/>
-          <w:sz w:val="18"/>
-          <w:szCs w:val="18"/>
-        </w:rPr>
-      </w:pPr>
-    </w:p>
-    <w:p>
-      <w:pPr>
-        <w:rPr>
-          <w:rFonts w:hint="eastAsia"/>
-          <w:sz w:val="18"/>
-          <w:szCs w:val="18"/>
-        </w:rPr>
-      </w:pPr>
-    </w:p>
-    <w:p>
-      <w:pPr>
-        <w:rPr>
-          <w:rFonts w:hint="eastAsia"/>
-          <w:sz w:val="18"/>
-          <w:szCs w:val="18"/>
-        </w:rPr>
-      </w:pPr>
-    </w:p>
-    <w:p>
-      <w:pPr>
-        <w:rPr>
-          <w:rFonts w:hint="eastAsia"/>
-          <w:sz w:val="18"/>
-          <w:szCs w:val="18"/>
-        </w:rPr>
-      </w:pPr>
-    </w:p>
-    <w:p>
-      <w:pPr>
-        <w:rPr>
-          <w:rFonts w:hint="eastAsia"/>
-          <w:sz w:val="18"/>
-          <w:szCs w:val="18"/>
-        </w:rPr>
-      </w:pPr>
-    </w:p>
-    <w:p>
-      <w:pPr>
-        <w:rPr>
-          <w:rFonts w:hint="eastAsia"/>
+          <w:sz w:val="18"/>
+          <w:szCs w:val="18"/>
+        </w:rPr>
+      </w:pPr>
+    </w:p>
+    <w:p>
+      <w:pPr>
+        <w:rPr>
+          <w:sz w:val="18"/>
+          <w:szCs w:val="18"/>
+        </w:rPr>
+      </w:pPr>
+    </w:p>
+    <w:p>
+      <w:pPr>
+        <w:rPr>
+          <w:sz w:val="18"/>
+          <w:szCs w:val="18"/>
+        </w:rPr>
+      </w:pPr>
+    </w:p>
+    <w:p>
+      <w:pPr>
+        <w:rPr>
+          <w:sz w:val="18"/>
+          <w:szCs w:val="18"/>
+        </w:rPr>
+      </w:pPr>
+    </w:p>
+    <w:p>
+      <w:pPr>
+        <w:rPr>
+          <w:sz w:val="18"/>
+          <w:szCs w:val="18"/>
+        </w:rPr>
+      </w:pPr>
+    </w:p>
+    <w:p>
+      <w:pPr>
+        <w:rPr>
+          <w:sz w:val="18"/>
+          <w:szCs w:val="18"/>
+        </w:rPr>
+      </w:pPr>
+    </w:p>
+    <w:p>
+      <w:pPr>
+        <w:rPr>
+          <w:sz w:val="18"/>
+          <w:szCs w:val="18"/>
+        </w:rPr>
+      </w:pPr>
+    </w:p>
+    <w:p>
+      <w:pPr>
+        <w:rPr>
+          <w:sz w:val="18"/>
+          <w:szCs w:val="18"/>
+        </w:rPr>
+      </w:pPr>
+    </w:p>
+    <w:p>
+      <w:pPr>
+        <w:rPr>
+          <w:sz w:val="18"/>
+          <w:szCs w:val="18"/>
+        </w:rPr>
+      </w:pPr>
+    </w:p>
+    <w:p>
+      <w:pPr>
+        <w:rPr>
+          <w:sz w:val="18"/>
+          <w:szCs w:val="18"/>
+        </w:rPr>
+      </w:pPr>
+    </w:p>
+    <w:p>
+      <w:pPr>
+        <w:rPr>
+          <w:sz w:val="18"/>
+          <w:szCs w:val="18"/>
+        </w:rPr>
+      </w:pPr>
+    </w:p>
+    <w:p>
+      <w:pPr>
+        <w:rPr>
+          <w:sz w:val="18"/>
+          <w:szCs w:val="18"/>
+        </w:rPr>
+      </w:pPr>
+    </w:p>
+    <w:p>
+      <w:pPr>
+        <w:rPr>
+          <w:sz w:val="18"/>
+          <w:szCs w:val="18"/>
+        </w:rPr>
+      </w:pPr>
+    </w:p>
+    <w:p>
+      <w:pPr>
+        <w:rPr>
+          <w:sz w:val="18"/>
+          <w:szCs w:val="18"/>
+        </w:rPr>
+      </w:pPr>
+    </w:p>
+    <w:p>
+      <w:pPr>
+        <w:rPr>
+          <w:sz w:val="18"/>
+          <w:szCs w:val="18"/>
+        </w:rPr>
+      </w:pPr>
+    </w:p>
+    <w:p>
+      <w:pPr>
+        <w:rPr>
+          <w:sz w:val="18"/>
+          <w:szCs w:val="18"/>
+        </w:rPr>
+      </w:pPr>
+    </w:p>
+    <w:p>
+      <w:pPr>
+        <w:rPr>
+          <w:sz w:val="18"/>
+          <w:szCs w:val="18"/>
+        </w:rPr>
+      </w:pPr>
+    </w:p>
+    <w:p>
+      <w:pPr>
+        <w:rPr>
+          <w:sz w:val="18"/>
+          <w:szCs w:val="18"/>
+        </w:rPr>
+      </w:pPr>
+    </w:p>
+    <w:p>
+      <w:pPr>
+        <w:rPr>
+          <w:sz w:val="18"/>
+          <w:szCs w:val="18"/>
+        </w:rPr>
+      </w:pPr>
+    </w:p>
+    <w:p>
+      <w:pPr>
+        <w:rPr>
+          <w:sz w:val="18"/>
+          <w:szCs w:val="18"/>
+        </w:rPr>
+      </w:pPr>
+    </w:p>
+    <w:p>
+      <w:pPr>
+        <w:rPr>
+          <w:sz w:val="18"/>
+          <w:szCs w:val="18"/>
+        </w:rPr>
+      </w:pPr>
+    </w:p>
+    <w:p>
+      <w:pPr>
+        <w:rPr>
+          <w:sz w:val="18"/>
+          <w:szCs w:val="18"/>
+        </w:rPr>
+      </w:pPr>
+    </w:p>
+    <w:p>
+      <w:pPr>
+        <w:rPr>
+          <w:sz w:val="18"/>
+          <w:szCs w:val="18"/>
+        </w:rPr>
+      </w:pPr>
+    </w:p>
+    <w:p>
+      <w:pPr>
+        <w:rPr>
+          <w:sz w:val="18"/>
+          <w:szCs w:val="18"/>
+        </w:rPr>
+      </w:pPr>
+    </w:p>
+    <w:p>
+      <w:pPr>
+        <w:rPr>
+          <w:sz w:val="18"/>
+          <w:szCs w:val="18"/>
+        </w:rPr>
+      </w:pPr>
+    </w:p>
+    <w:p>
+      <w:pPr>
+        <w:rPr>
+          <w:sz w:val="18"/>
+          <w:szCs w:val="18"/>
+        </w:rPr>
+      </w:pPr>
+    </w:p>
+    <w:p>
+      <w:pPr>
+        <w:rPr>
           <w:sz w:val="18"/>
           <w:szCs w:val="18"/>
         </w:rPr>
@@ -3971,6 +3937,7 @@
   <w:style w:type="character" w:default="1" w:styleId="a0">
     <w:name w:val="Default Paragraph Font"/>
     <w:uiPriority w:val="1"/>
+    <w:semiHidden/>
     <w:unhideWhenUsed/>
   </w:style>
   <w:style w:type="table" w:default="1" w:styleId="a1">
@@ -4245,6 +4212,7 @@
   <w:style w:type="character" w:default="1" w:styleId="a0">
     <w:name w:val="Default Paragraph Font"/>
     <w:uiPriority w:val="1"/>
+    <w:semiHidden/>
     <w:unhideWhenUsed/>
   </w:style>
   <w:style w:type="table" w:default="1" w:styleId="a1">

</xml_diff>